<commit_message>
Second commit, fixed the mobile view bug, changed menu and updated nav logo.
</commit_message>
<xml_diff>
--- a/images/little-bagel-co-menu.docx
+++ b/images/little-bagel-co-menu.docx
@@ -22,11 +22,102 @@
           <w:rFonts w:ascii="Fox" w:eastAsia="Times New Roman" w:hAnsi="Fox" w:cs="Times New Roman"/>
           <w:b/>
           <w:bCs/>
+          <w:noProof/>
           <w:color w:val="201F1E"/>
           <w:sz w:val="60"/>
           <w:szCs w:val="60"/>
           <w:lang w:eastAsia="en-GB"/>
         </w:rPr>
+        <w:drawing>
+          <wp:inline distT="0" distB="0" distL="0" distR="0" wp14:anchorId="1974F895" wp14:editId="7E3DE969">
+            <wp:extent cx="1507067" cy="1568244"/>
+            <wp:effectExtent l="0" t="0" r="4445" b="0"/>
+            <wp:docPr id="1" name="Picture 1"/>
+            <wp:cNvGraphicFramePr>
+              <a:graphicFrameLocks xmlns:a="http://schemas.openxmlformats.org/drawingml/2006/main" noChangeAspect="1"/>
+            </wp:cNvGraphicFramePr>
+            <a:graphic xmlns:a="http://schemas.openxmlformats.org/drawingml/2006/main">
+              <a:graphicData uri="http://schemas.openxmlformats.org/drawingml/2006/picture">
+                <pic:pic xmlns:pic="http://schemas.openxmlformats.org/drawingml/2006/picture">
+                  <pic:nvPicPr>
+                    <pic:cNvPr id="1" name="Little Bagel Co-01 (1).jpg"/>
+                    <pic:cNvPicPr/>
+                  </pic:nvPicPr>
+                  <pic:blipFill rotWithShape="1">
+                    <a:blip r:embed="rId4" cstate="print">
+                      <a:extLst>
+                        <a:ext uri="{28A0092B-C50C-407E-A947-70E740481C1C}">
+                          <a14:useLocalDpi xmlns:a14="http://schemas.microsoft.com/office/drawing/2010/main" val="0"/>
+                        </a:ext>
+                      </a:extLst>
+                    </a:blip>
+                    <a:srcRect t="10946" b="15489"/>
+                    <a:stretch/>
+                  </pic:blipFill>
+                  <pic:spPr bwMode="auto">
+                    <a:xfrm>
+                      <a:off x="0" y="0"/>
+                      <a:ext cx="1530000" cy="1592108"/>
+                    </a:xfrm>
+                    <a:prstGeom prst="rect">
+                      <a:avLst/>
+                    </a:prstGeom>
+                    <a:ln>
+                      <a:noFill/>
+                    </a:ln>
+                    <a:extLst>
+                      <a:ext uri="{53640926-AAD7-44D8-BBD7-CCE9431645EC}">
+                        <a14:shadowObscured xmlns:a14="http://schemas.microsoft.com/office/drawing/2010/main"/>
+                      </a:ext>
+                    </a:extLst>
+                  </pic:spPr>
+                </pic:pic>
+              </a:graphicData>
+            </a:graphic>
+          </wp:inline>
+        </w:drawing>
+      </w:r>
+    </w:p>
+    <w:p>
+      <w:pPr>
+        <w:shd w:val="clear" w:color="auto" w:fill="FFFFFF"/>
+        <w:textAlignment w:val="baseline"/>
+        <w:rPr>
+          <w:rFonts w:ascii="Fox" w:eastAsia="Times New Roman" w:hAnsi="Fox" w:cs="Times New Roman"/>
+          <w:b/>
+          <w:bCs/>
+          <w:color w:val="201F1E"/>
+          <w:sz w:val="30"/>
+          <w:szCs w:val="30"/>
+          <w:lang w:eastAsia="en-GB"/>
+        </w:rPr>
+      </w:pPr>
+    </w:p>
+    <w:p>
+      <w:pPr>
+        <w:shd w:val="clear" w:color="auto" w:fill="FFFFFF"/>
+        <w:jc w:val="center"/>
+        <w:textAlignment w:val="baseline"/>
+        <w:rPr>
+          <w:rFonts w:ascii="Fox" w:eastAsia="Times New Roman" w:hAnsi="Fox" w:cs="Times New Roman"/>
+          <w:b/>
+          <w:bCs/>
+          <w:color w:val="201F1E"/>
+          <w:sz w:val="60"/>
+          <w:szCs w:val="60"/>
+          <w:lang w:eastAsia="en-GB"/>
+        </w:rPr>
+      </w:pPr>
+      <w:r>
+        <w:rPr>
+          <w:rFonts w:ascii="Fox" w:eastAsia="Times New Roman" w:hAnsi="Fox" w:cs="Times New Roman"/>
+          <w:b/>
+          <w:bCs/>
+          <w:color w:val="201F1E"/>
+          <w:sz w:val="60"/>
+          <w:szCs w:val="60"/>
+          <w:lang w:eastAsia="en-GB"/>
+        </w:rPr>
         <w:t>MENU</w:t>
       </w:r>
     </w:p>
@@ -309,32 +400,94 @@
           <w:szCs w:val="28"/>
           <w:lang w:eastAsia="en-GB"/>
         </w:rPr>
-        <w:t>(V</w:t>
+        <w:t>(V)</w:t>
+      </w:r>
+    </w:p>
+    <w:p>
+      <w:pPr>
+        <w:shd w:val="clear" w:color="auto" w:fill="FFFFFF"/>
+        <w:textAlignment w:val="baseline"/>
+        <w:rPr>
+          <w:rFonts w:ascii="Fox" w:eastAsia="Times New Roman" w:hAnsi="Fox" w:cs="Times New Roman"/>
+          <w:b/>
+          <w:bCs/>
+          <w:color w:val="70AD47" w:themeColor="accent6"/>
+          <w:sz w:val="28"/>
+          <w:szCs w:val="28"/>
+          <w:lang w:eastAsia="en-GB"/>
+        </w:rPr>
+      </w:pPr>
+    </w:p>
+    <w:p>
+      <w:pPr>
+        <w:shd w:val="clear" w:color="auto" w:fill="FFFFFF"/>
+        <w:textAlignment w:val="baseline"/>
+        <w:rPr>
+          <w:rFonts w:ascii="Fox" w:eastAsia="Times New Roman" w:hAnsi="Fox" w:cs="Times New Roman"/>
+          <w:color w:val="201F1E"/>
+          <w:sz w:val="28"/>
+          <w:szCs w:val="28"/>
+          <w:lang w:eastAsia="en-GB"/>
+        </w:rPr>
+      </w:pPr>
+      <w:r>
+        <w:rPr>
+          <w:rFonts w:ascii="Fox" w:eastAsia="Times New Roman" w:hAnsi="Fox" w:cs="Times New Roman"/>
+          <w:b/>
+          <w:bCs/>
+          <w:color w:val="201F1E"/>
+          <w:sz w:val="36"/>
+          <w:szCs w:val="36"/>
+          <w:lang w:eastAsia="en-GB"/>
+        </w:rPr>
+        <w:t>Salmon</w:t>
+      </w:r>
+      <w:r>
+        <w:rPr>
+          <w:rFonts w:ascii="Fox" w:eastAsia="Times New Roman" w:hAnsi="Fox" w:cs="Times New Roman"/>
+          <w:b/>
+          <w:bCs/>
+          <w:color w:val="201F1E"/>
+          <w:sz w:val="36"/>
+          <w:szCs w:val="36"/>
+          <w:lang w:eastAsia="en-GB"/>
+        </w:rPr>
+        <w:t xml:space="preserve"> &amp; Cream Cheese</w:t>
+      </w:r>
+      <w:r>
+        <w:rPr>
+          <w:rFonts w:ascii="Fox" w:eastAsia="Times New Roman" w:hAnsi="Fox" w:cs="Times New Roman"/>
+          <w:b/>
+          <w:bCs/>
+          <w:color w:val="201F1E"/>
+          <w:sz w:val="28"/>
+          <w:szCs w:val="28"/>
+          <w:lang w:eastAsia="en-GB"/>
+        </w:rPr>
+        <w:t> </w:t>
+      </w:r>
+      <w:r>
+        <w:rPr>
+          <w:rFonts w:ascii="Fox" w:eastAsia="Times New Roman" w:hAnsi="Fox" w:cs="Times New Roman"/>
+          <w:color w:val="201F1E"/>
+          <w:sz w:val="28"/>
+          <w:szCs w:val="28"/>
+          <w:lang w:eastAsia="en-GB"/>
+        </w:rPr>
+        <w:t>- Smoked Salmon, Cream Cheese, Red Onion, Capers, Dill</w:t>
       </w:r>
       <w:bookmarkStart w:id="0" w:name="_GoBack"/>
       <w:bookmarkEnd w:id="0"/>
-      <w:r>
-        <w:rPr>
-          <w:rFonts w:ascii="Fox" w:eastAsia="Times New Roman" w:hAnsi="Fox" w:cs="Times New Roman"/>
-          <w:b/>
-          <w:bCs/>
-          <w:color w:val="70AD47" w:themeColor="accent6"/>
-          <w:sz w:val="28"/>
-          <w:szCs w:val="28"/>
-          <w:lang w:eastAsia="en-GB"/>
-        </w:rPr>
-        <w:t>)</w:t>
-      </w:r>
-    </w:p>
-    <w:p>
-      <w:pPr>
-        <w:shd w:val="clear" w:color="auto" w:fill="FFFFFF"/>
-        <w:textAlignment w:val="baseline"/>
-        <w:rPr>
-          <w:rFonts w:ascii="Fox" w:eastAsia="Times New Roman" w:hAnsi="Fox" w:cs="Times New Roman"/>
-          <w:b/>
-          <w:bCs/>
-          <w:color w:val="70AD47" w:themeColor="accent6"/>
+    </w:p>
+    <w:p>
+      <w:pPr>
+        <w:shd w:val="clear" w:color="auto" w:fill="FFFFFF"/>
+        <w:textAlignment w:val="baseline"/>
+        <w:rPr>
+          <w:rFonts w:ascii="Fox" w:eastAsia="Times New Roman" w:hAnsi="Fox" w:cs="Times New Roman"/>
+          <w:b/>
+          <w:bCs/>
+          <w:color w:val="201F1E"/>
           <w:sz w:val="28"/>
           <w:szCs w:val="28"/>
           <w:lang w:eastAsia="en-GB"/>
@@ -363,58 +516,8 @@
           <w:szCs w:val="36"/>
           <w:lang w:eastAsia="en-GB"/>
         </w:rPr>
-        <w:t>Salmon Bagel</w:t>
-      </w:r>
-      <w:r>
-        <w:rPr>
-          <w:rFonts w:ascii="Fox" w:eastAsia="Times New Roman" w:hAnsi="Fox" w:cs="Times New Roman"/>
-          <w:b/>
-          <w:bCs/>
-          <w:color w:val="201F1E"/>
-          <w:sz w:val="28"/>
-          <w:szCs w:val="28"/>
-          <w:lang w:eastAsia="en-GB"/>
-        </w:rPr>
-        <w:t> </w:t>
-      </w:r>
-      <w:r>
-        <w:rPr>
-          <w:rFonts w:ascii="Fox" w:eastAsia="Times New Roman" w:hAnsi="Fox" w:cs="Times New Roman"/>
-          <w:color w:val="201F1E"/>
-          <w:sz w:val="28"/>
-          <w:szCs w:val="28"/>
-          <w:lang w:eastAsia="en-GB"/>
-        </w:rPr>
-        <w:t>- Smoked Salmon, Cream Cheese, Red Onion, Capers, Dill</w:t>
-      </w:r>
-    </w:p>
-    <w:p>
-      <w:pPr>
-        <w:shd w:val="clear" w:color="auto" w:fill="FFFFFF"/>
-        <w:textAlignment w:val="baseline"/>
-        <w:rPr>
-          <w:rFonts w:ascii="Fox" w:eastAsia="Times New Roman" w:hAnsi="Fox" w:cs="Times New Roman"/>
-          <w:b/>
-          <w:bCs/>
-          <w:color w:val="201F1E"/>
-          <w:sz w:val="28"/>
-          <w:szCs w:val="28"/>
-          <w:lang w:eastAsia="en-GB"/>
-        </w:rPr>
-      </w:pPr>
-    </w:p>
-    <w:p>
-      <w:pPr>
-        <w:shd w:val="clear" w:color="auto" w:fill="FFFFFF"/>
-        <w:textAlignment w:val="baseline"/>
-        <w:rPr>
-          <w:rFonts w:ascii="Fox" w:eastAsia="Times New Roman" w:hAnsi="Fox" w:cs="Times New Roman"/>
-          <w:color w:val="201F1E"/>
-          <w:sz w:val="28"/>
-          <w:szCs w:val="28"/>
-          <w:lang w:eastAsia="en-GB"/>
-        </w:rPr>
-      </w:pPr>
+        <w:t>Vegan Salmon</w:t>
+      </w:r>
       <w:r>
         <w:rPr>
           <w:rFonts w:ascii="Fox" w:eastAsia="Times New Roman" w:hAnsi="Fox" w:cs="Times New Roman"/>
@@ -425,7 +528,7 @@
           <w:szCs w:val="36"/>
           <w:lang w:eastAsia="en-GB"/>
         </w:rPr>
-        <w:t>Vegan Salmon Bagel</w:t>
+        <w:t xml:space="preserve"> </w:t>
       </w:r>
       <w:r>
         <w:rPr>
@@ -437,7 +540,19 @@
           <w:szCs w:val="36"/>
           <w:lang w:eastAsia="en-GB"/>
         </w:rPr>
-        <w:t xml:space="preserve"> </w:t>
+        <w:t>&amp; Cream Cheese</w:t>
+      </w:r>
+      <w:r>
+        <w:rPr>
+          <w:rFonts w:ascii="Fox" w:eastAsia="Times New Roman" w:hAnsi="Fox" w:cs="Times New Roman"/>
+          <w:b/>
+          <w:bCs/>
+          <w:color w:val="201F1E"/>
+          <w:sz w:val="28"/>
+          <w:szCs w:val="28"/>
+          <w:lang w:eastAsia="en-GB"/>
+        </w:rPr>
+        <w:t> </w:t>
       </w:r>
       <w:r>
         <w:rPr>
@@ -789,11 +904,17 @@
           <w:lang w:eastAsia="en-GB"/>
         </w:rPr>
       </w:pPr>
-    </w:p>
-    <w:p>
-      <w:pPr>
-        <w:shd w:val="clear" w:color="auto" w:fill="FFFFFF"/>
-        <w:textAlignment w:val="baseline"/>
+      <w:r>
+        <w:rPr>
+          <w:rFonts w:ascii="Fox" w:eastAsia="Times New Roman" w:hAnsi="Fox" w:cs="Times New Roman"/>
+          <w:color w:val="000000" w:themeColor="text1"/>
+          <w:sz w:val="28"/>
+          <w:szCs w:val="28"/>
+          <w:lang w:eastAsia="en-GB"/>
+        </w:rPr>
+        <w:t xml:space="preserve">Vegetarian </w:t>
+      </w:r>
+      <w:r>
         <w:rPr>
           <w:rFonts w:ascii="Fox" w:eastAsia="Times New Roman" w:hAnsi="Fox" w:cs="Times New Roman"/>
           <w:b/>
@@ -803,27 +924,32 @@
           <w:szCs w:val="28"/>
           <w:lang w:eastAsia="en-GB"/>
         </w:rPr>
-      </w:pPr>
-    </w:p>
-    <w:p>
-      <w:pPr>
-        <w:shd w:val="clear" w:color="auto" w:fill="FFFFFF"/>
-        <w:textAlignment w:val="baseline"/>
-        <w:rPr>
-          <w:rFonts w:ascii="Fox" w:eastAsia="Times New Roman" w:hAnsi="Fox" w:cs="Times New Roman"/>
-          <w:b/>
-          <w:bCs/>
+        <w:t>(V)</w:t>
+      </w:r>
+    </w:p>
+    <w:p>
+      <w:pPr>
+        <w:shd w:val="clear" w:color="auto" w:fill="FFFFFF"/>
+        <w:textAlignment w:val="baseline"/>
+        <w:rPr>
+          <w:rFonts w:ascii="Fox" w:eastAsia="Times New Roman" w:hAnsi="Fox" w:cs="Times New Roman"/>
           <w:color w:val="70AD47" w:themeColor="accent6"/>
           <w:sz w:val="28"/>
           <w:szCs w:val="28"/>
           <w:lang w:eastAsia="en-GB"/>
         </w:rPr>
       </w:pPr>
-    </w:p>
-    <w:p>
-      <w:pPr>
-        <w:shd w:val="clear" w:color="auto" w:fill="FFFFFF"/>
-        <w:textAlignment w:val="baseline"/>
+      <w:r>
+        <w:rPr>
+          <w:rFonts w:ascii="Fox" w:eastAsia="Times New Roman" w:hAnsi="Fox" w:cs="Times New Roman"/>
+          <w:color w:val="000000" w:themeColor="text1"/>
+          <w:sz w:val="28"/>
+          <w:szCs w:val="28"/>
+          <w:lang w:eastAsia="en-GB"/>
+        </w:rPr>
+        <w:t xml:space="preserve">Vegan </w:t>
+      </w:r>
+      <w:r>
         <w:rPr>
           <w:rFonts w:ascii="Fox" w:eastAsia="Times New Roman" w:hAnsi="Fox" w:cs="Times New Roman"/>
           <w:b/>
@@ -833,146 +959,12 @@
           <w:szCs w:val="28"/>
           <w:lang w:eastAsia="en-GB"/>
         </w:rPr>
-      </w:pPr>
-    </w:p>
-    <w:p>
-      <w:pPr>
-        <w:shd w:val="clear" w:color="auto" w:fill="FFFFFF"/>
-        <w:textAlignment w:val="baseline"/>
-        <w:rPr>
-          <w:rFonts w:ascii="Fox" w:eastAsia="Times New Roman" w:hAnsi="Fox" w:cs="Times New Roman"/>
-          <w:b/>
-          <w:bCs/>
-          <w:color w:val="70AD47" w:themeColor="accent6"/>
-          <w:sz w:val="28"/>
-          <w:szCs w:val="28"/>
-          <w:lang w:eastAsia="en-GB"/>
-        </w:rPr>
-      </w:pPr>
-    </w:p>
-    <w:p>
-      <w:pPr>
-        <w:shd w:val="clear" w:color="auto" w:fill="FFFFFF"/>
-        <w:textAlignment w:val="baseline"/>
-        <w:rPr>
-          <w:rFonts w:ascii="Fox" w:eastAsia="Times New Roman" w:hAnsi="Fox" w:cs="Times New Roman"/>
-          <w:b/>
-          <w:bCs/>
-          <w:color w:val="70AD47" w:themeColor="accent6"/>
-          <w:sz w:val="28"/>
-          <w:szCs w:val="28"/>
-          <w:lang w:eastAsia="en-GB"/>
-        </w:rPr>
-      </w:pPr>
-    </w:p>
-    <w:p>
-      <w:pPr>
-        <w:shd w:val="clear" w:color="auto" w:fill="FFFFFF"/>
-        <w:textAlignment w:val="baseline"/>
-        <w:rPr>
-          <w:rFonts w:ascii="Fox" w:eastAsia="Times New Roman" w:hAnsi="Fox" w:cs="Times New Roman"/>
-          <w:b/>
-          <w:bCs/>
-          <w:color w:val="70AD47" w:themeColor="accent6"/>
-          <w:sz w:val="28"/>
-          <w:szCs w:val="28"/>
-          <w:lang w:eastAsia="en-GB"/>
-        </w:rPr>
-      </w:pPr>
-    </w:p>
-    <w:p>
-      <w:pPr>
-        <w:shd w:val="clear" w:color="auto" w:fill="FFFFFF"/>
-        <w:textAlignment w:val="baseline"/>
-        <w:rPr>
-          <w:rFonts w:ascii="Fox" w:eastAsia="Times New Roman" w:hAnsi="Fox" w:cs="Times New Roman"/>
-          <w:b/>
-          <w:bCs/>
-          <w:color w:val="70AD47" w:themeColor="accent6"/>
-          <w:sz w:val="28"/>
-          <w:szCs w:val="28"/>
-          <w:lang w:eastAsia="en-GB"/>
-        </w:rPr>
-      </w:pPr>
-      <w:r>
-        <w:rPr>
-          <w:rFonts w:ascii="Fox" w:eastAsia="Times New Roman" w:hAnsi="Fox" w:cs="Times New Roman"/>
-          <w:color w:val="000000" w:themeColor="text1"/>
-          <w:sz w:val="28"/>
-          <w:szCs w:val="28"/>
-          <w:lang w:eastAsia="en-GB"/>
-        </w:rPr>
-        <w:t xml:space="preserve">Vegetarian </w:t>
-      </w:r>
-      <w:r>
-        <w:rPr>
-          <w:rFonts w:ascii="Fox" w:eastAsia="Times New Roman" w:hAnsi="Fox" w:cs="Times New Roman"/>
-          <w:b/>
-          <w:bCs/>
-          <w:color w:val="70AD47" w:themeColor="accent6"/>
-          <w:sz w:val="28"/>
-          <w:szCs w:val="28"/>
-          <w:lang w:eastAsia="en-GB"/>
-        </w:rPr>
-        <w:t>(V)</w:t>
-      </w:r>
-    </w:p>
-    <w:p>
-      <w:pPr>
-        <w:shd w:val="clear" w:color="auto" w:fill="FFFFFF"/>
-        <w:textAlignment w:val="baseline"/>
-        <w:rPr>
-          <w:rFonts w:ascii="Fox" w:eastAsia="Times New Roman" w:hAnsi="Fox" w:cs="Times New Roman"/>
-          <w:color w:val="70AD47" w:themeColor="accent6"/>
-          <w:sz w:val="28"/>
-          <w:szCs w:val="28"/>
-          <w:lang w:eastAsia="en-GB"/>
-        </w:rPr>
-      </w:pPr>
-      <w:r>
-        <w:rPr>
-          <w:rFonts w:ascii="Fox" w:eastAsia="Times New Roman" w:hAnsi="Fox" w:cs="Times New Roman"/>
-          <w:color w:val="000000" w:themeColor="text1"/>
-          <w:sz w:val="28"/>
-          <w:szCs w:val="28"/>
-          <w:lang w:eastAsia="en-GB"/>
-        </w:rPr>
-        <w:t xml:space="preserve">Vegan </w:t>
-      </w:r>
-      <w:r>
-        <w:rPr>
-          <w:rFonts w:ascii="Fox" w:eastAsia="Times New Roman" w:hAnsi="Fox" w:cs="Times New Roman"/>
-          <w:b/>
-          <w:bCs/>
-          <w:color w:val="70AD47" w:themeColor="accent6"/>
-          <w:sz w:val="28"/>
-          <w:szCs w:val="28"/>
-          <w:lang w:eastAsia="en-GB"/>
-        </w:rPr>
-        <w:t>(VG)</w:t>
-      </w:r>
-    </w:p>
-    <w:p>
-      <w:pPr>
-        <w:shd w:val="clear" w:color="auto" w:fill="FFFFFF"/>
-        <w:textAlignment w:val="baseline"/>
-        <w:rPr>
-          <w:rFonts w:ascii="Fox" w:eastAsia="Times New Roman" w:hAnsi="Fox" w:cs="Times New Roman"/>
-          <w:b/>
-          <w:bCs/>
-          <w:color w:val="201F1E"/>
-          <w:sz w:val="28"/>
-          <w:szCs w:val="28"/>
-          <w:lang w:eastAsia="en-GB"/>
-        </w:rPr>
-      </w:pPr>
-    </w:p>
-    <w:p/>
-    <w:p/>
-    <w:p/>
+        <w:t>(VG</w:t>
+      </w:r>
+    </w:p>
     <w:sectPr>
       <w:pgSz w:w="11900" w:h="16840"/>
-      <w:pgMar w:top="1440" w:right="1440" w:bottom="1440" w:left="1440" w:header="708" w:footer="708" w:gutter="0"/>
+      <w:pgMar w:top="686" w:right="1440" w:bottom="1440" w:left="1440" w:header="708" w:footer="708" w:gutter="0"/>
       <w:cols w:space="708"/>
       <w:docGrid w:linePitch="360"/>
     </w:sectPr>
@@ -1403,6 +1395,33 @@
     <w:semiHidden/>
     <w:unhideWhenUsed/>
   </w:style>
+  <w:style w:type="paragraph" w:styleId="BalloonText">
+    <w:name w:val="Balloon Text"/>
+    <w:basedOn w:val="Normal"/>
+    <w:link w:val="BalloonTextChar"/>
+    <w:uiPriority w:val="99"/>
+    <w:semiHidden/>
+    <w:unhideWhenUsed/>
+    <w:rsid w:val="00B87736"/>
+    <w:rPr>
+      <w:rFonts w:ascii="Times New Roman" w:hAnsi="Times New Roman" w:cs="Times New Roman"/>
+      <w:sz w:val="18"/>
+      <w:szCs w:val="18"/>
+    </w:rPr>
+  </w:style>
+  <w:style w:type="character" w:customStyle="1" w:styleId="BalloonTextChar">
+    <w:name w:val="Balloon Text Char"/>
+    <w:basedOn w:val="DefaultParagraphFont"/>
+    <w:link w:val="BalloonText"/>
+    <w:uiPriority w:val="99"/>
+    <w:semiHidden/>
+    <w:rsid w:val="00B87736"/>
+    <w:rPr>
+      <w:rFonts w:ascii="Times New Roman" w:hAnsi="Times New Roman" w:cs="Times New Roman"/>
+      <w:sz w:val="18"/>
+      <w:szCs w:val="18"/>
+    </w:rPr>
+  </w:style>
 </w:styles>
 </file>
 

</xml_diff>

<commit_message>
changed parts of the site discussed with Wes on Friday May 27th
</commit_message>
<xml_diff>
--- a/images/little-bagel-co-menu.docx
+++ b/images/little-bagel-co-menu.docx
@@ -87,8 +87,8 @@
           <w:b/>
           <w:bCs/>
           <w:color w:val="201F1E"/>
-          <w:sz w:val="30"/>
-          <w:szCs w:val="30"/>
+          <w:sz w:val="40"/>
+          <w:szCs w:val="40"/>
           <w:lang w:eastAsia="en-GB"/>
         </w:rPr>
       </w:pPr>
@@ -476,495 +476,530 @@
         </w:rPr>
         <w:t>- Smoked Salmon, Cream Cheese, Red Onion, Capers, Dill</w:t>
       </w:r>
+    </w:p>
+    <w:p>
+      <w:pPr>
+        <w:shd w:val="clear" w:color="auto" w:fill="FFFFFF"/>
+        <w:textAlignment w:val="baseline"/>
+        <w:rPr>
+          <w:rFonts w:ascii="Fox" w:eastAsia="Times New Roman" w:hAnsi="Fox" w:cs="Times New Roman"/>
+          <w:b/>
+          <w:bCs/>
+          <w:color w:val="201F1E"/>
+          <w:sz w:val="28"/>
+          <w:szCs w:val="28"/>
+          <w:lang w:eastAsia="en-GB"/>
+        </w:rPr>
+      </w:pPr>
+    </w:p>
+    <w:p>
+      <w:pPr>
+        <w:shd w:val="clear" w:color="auto" w:fill="FFFFFF"/>
+        <w:textAlignment w:val="baseline"/>
+        <w:rPr>
+          <w:rFonts w:ascii="Fox" w:eastAsia="Times New Roman" w:hAnsi="Fox" w:cs="Times New Roman"/>
+          <w:color w:val="201F1E"/>
+          <w:sz w:val="28"/>
+          <w:szCs w:val="28"/>
+          <w:lang w:eastAsia="en-GB"/>
+        </w:rPr>
+      </w:pPr>
+      <w:r>
+        <w:rPr>
+          <w:rFonts w:ascii="Fox" w:eastAsia="Times New Roman" w:hAnsi="Fox" w:cs="Times New Roman"/>
+          <w:b/>
+          <w:bCs/>
+          <w:color w:val="201F1E"/>
+          <w:sz w:val="36"/>
+          <w:szCs w:val="36"/>
+          <w:lang w:eastAsia="en-GB"/>
+        </w:rPr>
+        <w:t>Vegan Salmon</w:t>
+      </w:r>
+      <w:r>
+        <w:rPr>
+          <w:rFonts w:ascii="Fox" w:eastAsia="Times New Roman" w:hAnsi="Fox" w:cs="Times New Roman"/>
+          <w:b/>
+          <w:bCs/>
+          <w:color w:val="201F1E"/>
+          <w:sz w:val="36"/>
+          <w:szCs w:val="36"/>
+          <w:lang w:eastAsia="en-GB"/>
+        </w:rPr>
+        <w:t xml:space="preserve"> &amp; Cream Cheese</w:t>
+      </w:r>
+      <w:r>
+        <w:rPr>
+          <w:rFonts w:ascii="Fox" w:eastAsia="Times New Roman" w:hAnsi="Fox" w:cs="Times New Roman"/>
+          <w:b/>
+          <w:bCs/>
+          <w:color w:val="201F1E"/>
+          <w:sz w:val="28"/>
+          <w:szCs w:val="28"/>
+          <w:lang w:eastAsia="en-GB"/>
+        </w:rPr>
+        <w:t> </w:t>
+      </w:r>
+      <w:r>
+        <w:rPr>
+          <w:rFonts w:ascii="Fox" w:eastAsia="Times New Roman" w:hAnsi="Fox" w:cs="Times New Roman"/>
+          <w:color w:val="201F1E"/>
+          <w:sz w:val="28"/>
+          <w:szCs w:val="28"/>
+          <w:lang w:eastAsia="en-GB"/>
+        </w:rPr>
+        <w:t>- Vegan Salmon, Vegan Cream Cheese, Red Onion, Capers, Dill, Tomato, Cucumber</w:t>
+      </w:r>
+      <w:r>
+        <w:rPr>
+          <w:rFonts w:ascii="Fox" w:eastAsia="Times New Roman" w:hAnsi="Fox" w:cs="Times New Roman"/>
+          <w:color w:val="201F1E"/>
+          <w:sz w:val="28"/>
+          <w:szCs w:val="28"/>
+          <w:lang w:eastAsia="en-GB"/>
+        </w:rPr>
+        <w:t xml:space="preserve"> </w:t>
+      </w:r>
+      <w:r>
+        <w:rPr>
+          <w:rFonts w:ascii="Fox" w:eastAsia="Times New Roman" w:hAnsi="Fox" w:cs="Times New Roman"/>
+          <w:b/>
+          <w:bCs/>
+          <w:color w:val="70AD47" w:themeColor="accent6"/>
+          <w:sz w:val="28"/>
+          <w:szCs w:val="28"/>
+          <w:lang w:eastAsia="en-GB"/>
+        </w:rPr>
+        <w:t>(VG)</w:t>
+      </w:r>
+    </w:p>
+    <w:p>
+      <w:pPr>
+        <w:shd w:val="clear" w:color="auto" w:fill="FFFFFF"/>
+        <w:textAlignment w:val="baseline"/>
+        <w:rPr>
+          <w:rFonts w:ascii="Fox" w:eastAsia="Times New Roman" w:hAnsi="Fox" w:cs="Times New Roman"/>
+          <w:b/>
+          <w:bCs/>
+          <w:color w:val="201F1E"/>
+          <w:sz w:val="28"/>
+          <w:szCs w:val="28"/>
+          <w:lang w:eastAsia="en-GB"/>
+        </w:rPr>
+      </w:pPr>
+    </w:p>
+    <w:p>
+      <w:pPr>
+        <w:shd w:val="clear" w:color="auto" w:fill="FFFFFF"/>
+        <w:textAlignment w:val="baseline"/>
+        <w:rPr>
+          <w:rFonts w:ascii="Fox" w:eastAsia="Times New Roman" w:hAnsi="Fox" w:cs="Times New Roman"/>
+          <w:color w:val="201F1E"/>
+          <w:sz w:val="28"/>
+          <w:szCs w:val="28"/>
+          <w:lang w:eastAsia="en-GB"/>
+        </w:rPr>
+      </w:pPr>
+      <w:r>
+        <w:rPr>
+          <w:rFonts w:ascii="Fox" w:eastAsia="Times New Roman" w:hAnsi="Fox" w:cs="Times New Roman"/>
+          <w:b/>
+          <w:bCs/>
+          <w:color w:val="201F1E"/>
+          <w:sz w:val="36"/>
+          <w:szCs w:val="36"/>
+          <w:lang w:eastAsia="en-GB"/>
+        </w:rPr>
+        <w:t>Schmear</w:t>
+      </w:r>
+      <w:r>
+        <w:rPr>
+          <w:rFonts w:ascii="Fox" w:eastAsia="Times New Roman" w:hAnsi="Fox" w:cs="Times New Roman"/>
+          <w:color w:val="201F1E"/>
+          <w:sz w:val="28"/>
+          <w:szCs w:val="28"/>
+          <w:lang w:eastAsia="en-GB"/>
+        </w:rPr>
+        <w:t xml:space="preserve"> - Cream </w:t>
+      </w:r>
+      <w:r>
+        <w:rPr>
+          <w:rFonts w:ascii="Fox" w:eastAsia="Times New Roman" w:hAnsi="Fox" w:cs="Times New Roman"/>
+          <w:color w:val="201F1E"/>
+          <w:sz w:val="28"/>
+          <w:szCs w:val="28"/>
+          <w:lang w:eastAsia="en-GB"/>
+        </w:rPr>
+        <w:t>C</w:t>
+      </w:r>
+      <w:r>
+        <w:rPr>
+          <w:rFonts w:ascii="Fox" w:eastAsia="Times New Roman" w:hAnsi="Fox" w:cs="Times New Roman"/>
+          <w:color w:val="201F1E"/>
+          <w:sz w:val="28"/>
+          <w:szCs w:val="28"/>
+          <w:lang w:eastAsia="en-GB"/>
+        </w:rPr>
+        <w:t>heese, Capers, Dill, Tomato, Cucumber, Red Onion</w:t>
+      </w:r>
+      <w:r>
+        <w:rPr>
+          <w:rFonts w:ascii="Fox" w:eastAsia="Times New Roman" w:hAnsi="Fox" w:cs="Times New Roman"/>
+          <w:color w:val="201F1E"/>
+          <w:sz w:val="28"/>
+          <w:szCs w:val="28"/>
+          <w:lang w:eastAsia="en-GB"/>
+        </w:rPr>
+        <w:t xml:space="preserve"> </w:t>
+      </w:r>
+      <w:r>
+        <w:rPr>
+          <w:rFonts w:ascii="Fox" w:eastAsia="Times New Roman" w:hAnsi="Fox" w:cs="Times New Roman"/>
+          <w:b/>
+          <w:bCs/>
+          <w:color w:val="70AD47" w:themeColor="accent6"/>
+          <w:sz w:val="28"/>
+          <w:szCs w:val="28"/>
+          <w:lang w:eastAsia="en-GB"/>
+        </w:rPr>
+        <w:t>(V)</w:t>
+      </w:r>
+    </w:p>
+    <w:p>
+      <w:pPr>
+        <w:shd w:val="clear" w:color="auto" w:fill="FFFFFF"/>
+        <w:textAlignment w:val="baseline"/>
+        <w:rPr>
+          <w:rFonts w:ascii="Fox" w:eastAsia="Times New Roman" w:hAnsi="Fox" w:cs="Times New Roman"/>
+          <w:b/>
+          <w:bCs/>
+          <w:color w:val="201F1E"/>
+          <w:sz w:val="28"/>
+          <w:szCs w:val="28"/>
+          <w:lang w:eastAsia="en-GB"/>
+        </w:rPr>
+      </w:pPr>
+    </w:p>
+    <w:p>
+      <w:pPr>
+        <w:shd w:val="clear" w:color="auto" w:fill="FFFFFF"/>
+        <w:textAlignment w:val="baseline"/>
+        <w:rPr>
+          <w:rFonts w:ascii="Fox" w:eastAsia="Times New Roman" w:hAnsi="Fox" w:cs="Times New Roman"/>
+          <w:color w:val="201F1E"/>
+          <w:sz w:val="28"/>
+          <w:szCs w:val="28"/>
+          <w:lang w:eastAsia="en-GB"/>
+        </w:rPr>
+      </w:pPr>
+      <w:r>
+        <w:rPr>
+          <w:rFonts w:ascii="Fox" w:eastAsia="Times New Roman" w:hAnsi="Fox" w:cs="Times New Roman"/>
+          <w:b/>
+          <w:bCs/>
+          <w:color w:val="201F1E"/>
+          <w:sz w:val="36"/>
+          <w:szCs w:val="36"/>
+          <w:lang w:eastAsia="en-GB"/>
+        </w:rPr>
+        <w:t>Breakfast Bagel</w:t>
+      </w:r>
+      <w:r>
+        <w:rPr>
+          <w:rFonts w:ascii="Fox" w:eastAsia="Times New Roman" w:hAnsi="Fox" w:cs="Times New Roman"/>
+          <w:color w:val="201F1E"/>
+          <w:sz w:val="28"/>
+          <w:szCs w:val="28"/>
+          <w:lang w:eastAsia="en-GB"/>
+        </w:rPr>
+        <w:t> - Bacon, Egg, Cheddar, Hot Sauce</w:t>
+      </w:r>
+    </w:p>
+    <w:p>
+      <w:pPr>
+        <w:shd w:val="clear" w:color="auto" w:fill="FFFFFF"/>
+        <w:textAlignment w:val="baseline"/>
+        <w:rPr>
+          <w:rFonts w:ascii="Fox" w:eastAsia="Times New Roman" w:hAnsi="Fox" w:cs="Times New Roman"/>
+          <w:color w:val="201F1E"/>
+          <w:sz w:val="28"/>
+          <w:szCs w:val="28"/>
+          <w:lang w:eastAsia="en-GB"/>
+        </w:rPr>
+      </w:pPr>
+    </w:p>
+    <w:p>
+      <w:pPr>
+        <w:shd w:val="clear" w:color="auto" w:fill="FFFFFF"/>
+        <w:textAlignment w:val="baseline"/>
+        <w:rPr>
+          <w:rFonts w:ascii="Fox" w:eastAsia="Times New Roman" w:hAnsi="Fox" w:cs="Times New Roman"/>
+          <w:b/>
+          <w:bCs/>
+          <w:color w:val="70AD47" w:themeColor="accent6"/>
+          <w:sz w:val="28"/>
+          <w:szCs w:val="28"/>
+          <w:lang w:eastAsia="en-GB"/>
+        </w:rPr>
+      </w:pPr>
+      <w:r>
+        <w:rPr>
+          <w:rFonts w:ascii="Fox" w:eastAsia="Times New Roman" w:hAnsi="Fox" w:cs="Times New Roman"/>
+          <w:b/>
+          <w:bCs/>
+          <w:color w:val="201F1E"/>
+          <w:sz w:val="36"/>
+          <w:szCs w:val="36"/>
+          <w:lang w:eastAsia="en-GB"/>
+        </w:rPr>
+        <w:t>Vegan Breakfast Bagel</w:t>
+      </w:r>
+      <w:r>
+        <w:rPr>
+          <w:rFonts w:ascii="Fox" w:eastAsia="Times New Roman" w:hAnsi="Fox" w:cs="Times New Roman"/>
+          <w:b/>
+          <w:bCs/>
+          <w:color w:val="201F1E"/>
+          <w:sz w:val="28"/>
+          <w:szCs w:val="28"/>
+          <w:lang w:eastAsia="en-GB"/>
+        </w:rPr>
+        <w:t> </w:t>
+      </w:r>
+      <w:r>
+        <w:rPr>
+          <w:rFonts w:ascii="Fox" w:eastAsia="Times New Roman" w:hAnsi="Fox" w:cs="Times New Roman"/>
+          <w:color w:val="201F1E"/>
+          <w:sz w:val="28"/>
+          <w:szCs w:val="28"/>
+          <w:lang w:eastAsia="en-GB"/>
+        </w:rPr>
+        <w:t xml:space="preserve">- Smashed </w:t>
+      </w:r>
+      <w:proofErr w:type="spellStart"/>
+      <w:r>
+        <w:rPr>
+          <w:rFonts w:ascii="Fox" w:eastAsia="Times New Roman" w:hAnsi="Fox" w:cs="Times New Roman"/>
+          <w:color w:val="201F1E"/>
+          <w:sz w:val="28"/>
+          <w:szCs w:val="28"/>
+          <w:lang w:eastAsia="en-GB"/>
+        </w:rPr>
+        <w:t>Avo</w:t>
+      </w:r>
+      <w:proofErr w:type="spellEnd"/>
+      <w:r>
+        <w:rPr>
+          <w:rFonts w:ascii="Fox" w:eastAsia="Times New Roman" w:hAnsi="Fox" w:cs="Times New Roman"/>
+          <w:color w:val="201F1E"/>
+          <w:sz w:val="28"/>
+          <w:szCs w:val="28"/>
+          <w:lang w:eastAsia="en-GB"/>
+        </w:rPr>
+        <w:t>, Vegan Sausage, Hot Sauce, Tomato</w:t>
+      </w:r>
+      <w:r>
+        <w:rPr>
+          <w:rFonts w:ascii="Fox" w:eastAsia="Times New Roman" w:hAnsi="Fox" w:cs="Times New Roman"/>
+          <w:color w:val="201F1E"/>
+          <w:sz w:val="28"/>
+          <w:szCs w:val="28"/>
+          <w:lang w:eastAsia="en-GB"/>
+        </w:rPr>
+        <w:t xml:space="preserve"> </w:t>
+      </w:r>
+      <w:r>
+        <w:rPr>
+          <w:rFonts w:ascii="Fox" w:eastAsia="Times New Roman" w:hAnsi="Fox" w:cs="Times New Roman"/>
+          <w:b/>
+          <w:bCs/>
+          <w:color w:val="70AD47" w:themeColor="accent6"/>
+          <w:sz w:val="28"/>
+          <w:szCs w:val="28"/>
+          <w:lang w:eastAsia="en-GB"/>
+        </w:rPr>
+        <w:t>(VG)</w:t>
+      </w:r>
+    </w:p>
+    <w:p>
+      <w:pPr>
+        <w:shd w:val="clear" w:color="auto" w:fill="FFFFFF"/>
+        <w:textAlignment w:val="baseline"/>
+        <w:rPr>
+          <w:rFonts w:ascii="Fox" w:eastAsia="Times New Roman" w:hAnsi="Fox" w:cs="Times New Roman"/>
+          <w:b/>
+          <w:bCs/>
+          <w:color w:val="70AD47" w:themeColor="accent6"/>
+          <w:sz w:val="28"/>
+          <w:szCs w:val="28"/>
+          <w:lang w:eastAsia="en-GB"/>
+        </w:rPr>
+      </w:pPr>
+    </w:p>
+    <w:p>
+      <w:pPr>
+        <w:shd w:val="clear" w:color="auto" w:fill="FFFFFF"/>
+        <w:textAlignment w:val="baseline"/>
+        <w:rPr>
+          <w:rFonts w:ascii="Fox" w:eastAsia="Times New Roman" w:hAnsi="Fox" w:cs="Times New Roman"/>
+          <w:b/>
+          <w:bCs/>
+          <w:color w:val="70AD47" w:themeColor="accent6"/>
+          <w:sz w:val="28"/>
+          <w:szCs w:val="28"/>
+          <w:lang w:eastAsia="en-GB"/>
+        </w:rPr>
+      </w:pPr>
+    </w:p>
+    <w:p>
+      <w:pPr>
+        <w:shd w:val="clear" w:color="auto" w:fill="FFFFFF"/>
+        <w:textAlignment w:val="baseline"/>
+        <w:rPr>
+          <w:rFonts w:ascii="Fox" w:eastAsia="Times New Roman" w:hAnsi="Fox" w:cs="Times New Roman"/>
+          <w:b/>
+          <w:bCs/>
+          <w:color w:val="70AD47" w:themeColor="accent6"/>
+          <w:sz w:val="28"/>
+          <w:szCs w:val="28"/>
+          <w:lang w:eastAsia="en-GB"/>
+        </w:rPr>
+      </w:pPr>
+    </w:p>
+    <w:p>
+      <w:pPr>
+        <w:shd w:val="clear" w:color="auto" w:fill="FFFFFF"/>
+        <w:textAlignment w:val="baseline"/>
+        <w:rPr>
+          <w:rFonts w:ascii="Fox" w:eastAsia="Times New Roman" w:hAnsi="Fox" w:cs="Times New Roman"/>
+          <w:b/>
+          <w:bCs/>
+          <w:color w:val="70AD47" w:themeColor="accent6"/>
+          <w:sz w:val="28"/>
+          <w:szCs w:val="28"/>
+          <w:lang w:eastAsia="en-GB"/>
+        </w:rPr>
+      </w:pPr>
+    </w:p>
+    <w:p>
+      <w:pPr>
+        <w:shd w:val="clear" w:color="auto" w:fill="FFFFFF"/>
+        <w:textAlignment w:val="baseline"/>
+        <w:rPr>
+          <w:rFonts w:ascii="Fox" w:eastAsia="Times New Roman" w:hAnsi="Fox" w:cs="Times New Roman"/>
+          <w:b/>
+          <w:bCs/>
+          <w:color w:val="70AD47" w:themeColor="accent6"/>
+          <w:sz w:val="28"/>
+          <w:szCs w:val="28"/>
+          <w:lang w:eastAsia="en-GB"/>
+        </w:rPr>
+      </w:pPr>
+    </w:p>
+    <w:p>
+      <w:pPr>
+        <w:shd w:val="clear" w:color="auto" w:fill="FFFFFF"/>
+        <w:textAlignment w:val="baseline"/>
+        <w:rPr>
+          <w:rFonts w:ascii="Fox" w:eastAsia="Times New Roman" w:hAnsi="Fox" w:cs="Times New Roman"/>
+          <w:b/>
+          <w:bCs/>
+          <w:color w:val="70AD47" w:themeColor="accent6"/>
+          <w:sz w:val="28"/>
+          <w:szCs w:val="28"/>
+          <w:lang w:eastAsia="en-GB"/>
+        </w:rPr>
+      </w:pPr>
+    </w:p>
+    <w:p>
+      <w:pPr>
+        <w:shd w:val="clear" w:color="auto" w:fill="FFFFFF"/>
+        <w:textAlignment w:val="baseline"/>
+        <w:rPr>
+          <w:rFonts w:ascii="Fox" w:eastAsia="Times New Roman" w:hAnsi="Fox" w:cs="Times New Roman"/>
+          <w:b/>
+          <w:bCs/>
+          <w:color w:val="70AD47" w:themeColor="accent6"/>
+          <w:sz w:val="28"/>
+          <w:szCs w:val="28"/>
+          <w:lang w:eastAsia="en-GB"/>
+        </w:rPr>
+      </w:pPr>
+      <w:r>
+        <w:rPr>
+          <w:rFonts w:ascii="Fox" w:eastAsia="Times New Roman" w:hAnsi="Fox" w:cs="Times New Roman"/>
+          <w:color w:val="000000" w:themeColor="text1"/>
+          <w:sz w:val="28"/>
+          <w:szCs w:val="28"/>
+          <w:lang w:eastAsia="en-GB"/>
+        </w:rPr>
+        <w:t xml:space="preserve">Vegetarian </w:t>
+      </w:r>
+      <w:r>
+        <w:rPr>
+          <w:rFonts w:ascii="Fox" w:eastAsia="Times New Roman" w:hAnsi="Fox" w:cs="Times New Roman"/>
+          <w:b/>
+          <w:bCs/>
+          <w:color w:val="70AD47" w:themeColor="accent6"/>
+          <w:sz w:val="28"/>
+          <w:szCs w:val="28"/>
+          <w:lang w:eastAsia="en-GB"/>
+        </w:rPr>
+        <w:t>(V)</w:t>
+      </w:r>
+    </w:p>
+    <w:p>
+      <w:pPr>
+        <w:shd w:val="clear" w:color="auto" w:fill="FFFFFF"/>
+        <w:textAlignment w:val="baseline"/>
+        <w:rPr>
+          <w:rFonts w:ascii="Fox" w:eastAsia="Times New Roman" w:hAnsi="Fox" w:cs="Times New Roman"/>
+          <w:color w:val="70AD47" w:themeColor="accent6"/>
+          <w:sz w:val="28"/>
+          <w:szCs w:val="28"/>
+          <w:lang w:eastAsia="en-GB"/>
+        </w:rPr>
+      </w:pPr>
+      <w:r>
+        <w:rPr>
+          <w:rFonts w:ascii="Fox" w:eastAsia="Times New Roman" w:hAnsi="Fox" w:cs="Times New Roman"/>
+          <w:color w:val="000000" w:themeColor="text1"/>
+          <w:sz w:val="28"/>
+          <w:szCs w:val="28"/>
+          <w:lang w:eastAsia="en-GB"/>
+        </w:rPr>
+        <w:t xml:space="preserve">Vegan </w:t>
+      </w:r>
+      <w:r>
+        <w:rPr>
+          <w:rFonts w:ascii="Fox" w:eastAsia="Times New Roman" w:hAnsi="Fox" w:cs="Times New Roman"/>
+          <w:b/>
+          <w:bCs/>
+          <w:color w:val="70AD47" w:themeColor="accent6"/>
+          <w:sz w:val="28"/>
+          <w:szCs w:val="28"/>
+          <w:lang w:eastAsia="en-GB"/>
+        </w:rPr>
+        <w:t>(VG</w:t>
+      </w:r>
+      <w:r>
+        <w:rPr>
+          <w:rFonts w:ascii="Fox" w:eastAsia="Times New Roman" w:hAnsi="Fox" w:cs="Times New Roman"/>
+          <w:b/>
+          <w:bCs/>
+          <w:color w:val="70AD47" w:themeColor="accent6"/>
+          <w:sz w:val="28"/>
+          <w:szCs w:val="28"/>
+          <w:lang w:eastAsia="en-GB"/>
+        </w:rPr>
+        <w:t>)</w:t>
+      </w:r>
       <w:bookmarkStart w:id="0" w:name="_GoBack"/>
       <w:bookmarkEnd w:id="0"/>
     </w:p>
-    <w:p>
-      <w:pPr>
-        <w:shd w:val="clear" w:color="auto" w:fill="FFFFFF"/>
-        <w:textAlignment w:val="baseline"/>
-        <w:rPr>
-          <w:rFonts w:ascii="Fox" w:eastAsia="Times New Roman" w:hAnsi="Fox" w:cs="Times New Roman"/>
-          <w:b/>
-          <w:bCs/>
-          <w:color w:val="201F1E"/>
-          <w:sz w:val="28"/>
-          <w:szCs w:val="28"/>
-          <w:lang w:eastAsia="en-GB"/>
-        </w:rPr>
-      </w:pPr>
-    </w:p>
-    <w:p>
-      <w:pPr>
-        <w:shd w:val="clear" w:color="auto" w:fill="FFFFFF"/>
-        <w:textAlignment w:val="baseline"/>
-        <w:rPr>
-          <w:rFonts w:ascii="Fox" w:eastAsia="Times New Roman" w:hAnsi="Fox" w:cs="Times New Roman"/>
-          <w:color w:val="201F1E"/>
-          <w:sz w:val="28"/>
-          <w:szCs w:val="28"/>
-          <w:lang w:eastAsia="en-GB"/>
-        </w:rPr>
-      </w:pPr>
-      <w:r>
-        <w:rPr>
-          <w:rFonts w:ascii="Fox" w:eastAsia="Times New Roman" w:hAnsi="Fox" w:cs="Times New Roman"/>
-          <w:b/>
-          <w:bCs/>
-          <w:color w:val="201F1E"/>
-          <w:sz w:val="36"/>
-          <w:szCs w:val="36"/>
-          <w:lang w:eastAsia="en-GB"/>
-        </w:rPr>
-        <w:t>Vegan Salmon</w:t>
-      </w:r>
-      <w:r>
-        <w:rPr>
-          <w:rFonts w:ascii="Fox" w:eastAsia="Times New Roman" w:hAnsi="Fox" w:cs="Times New Roman"/>
-          <w:b/>
-          <w:bCs/>
-          <w:color w:val="201F1E"/>
-          <w:sz w:val="36"/>
-          <w:szCs w:val="36"/>
-          <w:lang w:eastAsia="en-GB"/>
-        </w:rPr>
-        <w:t xml:space="preserve"> </w:t>
-      </w:r>
-      <w:r>
-        <w:rPr>
-          <w:rFonts w:ascii="Fox" w:eastAsia="Times New Roman" w:hAnsi="Fox" w:cs="Times New Roman"/>
-          <w:b/>
-          <w:bCs/>
-          <w:color w:val="201F1E"/>
-          <w:sz w:val="36"/>
-          <w:szCs w:val="36"/>
-          <w:lang w:eastAsia="en-GB"/>
-        </w:rPr>
-        <w:t>&amp; Cream Cheese</w:t>
-      </w:r>
-      <w:r>
-        <w:rPr>
-          <w:rFonts w:ascii="Fox" w:eastAsia="Times New Roman" w:hAnsi="Fox" w:cs="Times New Roman"/>
-          <w:b/>
-          <w:bCs/>
-          <w:color w:val="201F1E"/>
-          <w:sz w:val="28"/>
-          <w:szCs w:val="28"/>
-          <w:lang w:eastAsia="en-GB"/>
-        </w:rPr>
-        <w:t> </w:t>
-      </w:r>
-      <w:r>
-        <w:rPr>
-          <w:rFonts w:ascii="Fox" w:eastAsia="Times New Roman" w:hAnsi="Fox" w:cs="Times New Roman"/>
-          <w:color w:val="201F1E"/>
-          <w:sz w:val="28"/>
-          <w:szCs w:val="28"/>
-          <w:lang w:eastAsia="en-GB"/>
-        </w:rPr>
-        <w:t>- Vegan Salmon, Vegan Cream Cheese, Red Onion, Capers, Dill, Tomato, Cucumber</w:t>
-      </w:r>
-      <w:r>
-        <w:rPr>
-          <w:rFonts w:ascii="Fox" w:eastAsia="Times New Roman" w:hAnsi="Fox" w:cs="Times New Roman"/>
-          <w:color w:val="201F1E"/>
-          <w:sz w:val="28"/>
-          <w:szCs w:val="28"/>
-          <w:lang w:eastAsia="en-GB"/>
-        </w:rPr>
-        <w:t xml:space="preserve"> </w:t>
-      </w:r>
-      <w:r>
-        <w:rPr>
-          <w:rFonts w:ascii="Fox" w:eastAsia="Times New Roman" w:hAnsi="Fox" w:cs="Times New Roman"/>
-          <w:b/>
-          <w:bCs/>
-          <w:color w:val="70AD47" w:themeColor="accent6"/>
-          <w:sz w:val="28"/>
-          <w:szCs w:val="28"/>
-          <w:lang w:eastAsia="en-GB"/>
-        </w:rPr>
-        <w:t>(VG)</w:t>
-      </w:r>
-    </w:p>
-    <w:p>
-      <w:pPr>
-        <w:shd w:val="clear" w:color="auto" w:fill="FFFFFF"/>
-        <w:textAlignment w:val="baseline"/>
-        <w:rPr>
-          <w:rFonts w:ascii="Fox" w:eastAsia="Times New Roman" w:hAnsi="Fox" w:cs="Times New Roman"/>
-          <w:b/>
-          <w:bCs/>
-          <w:color w:val="201F1E"/>
-          <w:sz w:val="28"/>
-          <w:szCs w:val="28"/>
-          <w:lang w:eastAsia="en-GB"/>
-        </w:rPr>
-      </w:pPr>
-    </w:p>
-    <w:p>
-      <w:pPr>
-        <w:shd w:val="clear" w:color="auto" w:fill="FFFFFF"/>
-        <w:textAlignment w:val="baseline"/>
-        <w:rPr>
-          <w:rFonts w:ascii="Fox" w:eastAsia="Times New Roman" w:hAnsi="Fox" w:cs="Times New Roman"/>
-          <w:color w:val="201F1E"/>
-          <w:sz w:val="28"/>
-          <w:szCs w:val="28"/>
-          <w:lang w:eastAsia="en-GB"/>
-        </w:rPr>
-      </w:pPr>
-      <w:r>
-        <w:rPr>
-          <w:rFonts w:ascii="Fox" w:eastAsia="Times New Roman" w:hAnsi="Fox" w:cs="Times New Roman"/>
-          <w:b/>
-          <w:bCs/>
-          <w:color w:val="201F1E"/>
-          <w:sz w:val="36"/>
-          <w:szCs w:val="36"/>
-          <w:lang w:eastAsia="en-GB"/>
-        </w:rPr>
-        <w:t>Schmear</w:t>
-      </w:r>
-      <w:r>
-        <w:rPr>
-          <w:rFonts w:ascii="Fox" w:eastAsia="Times New Roman" w:hAnsi="Fox" w:cs="Times New Roman"/>
-          <w:color w:val="201F1E"/>
-          <w:sz w:val="28"/>
-          <w:szCs w:val="28"/>
-          <w:lang w:eastAsia="en-GB"/>
-        </w:rPr>
-        <w:t> - Cream cheese, Capers, Dill, Tomato, Cucumber, Red Onion</w:t>
-      </w:r>
-      <w:r>
-        <w:rPr>
-          <w:rFonts w:ascii="Fox" w:eastAsia="Times New Roman" w:hAnsi="Fox" w:cs="Times New Roman"/>
-          <w:color w:val="201F1E"/>
-          <w:sz w:val="28"/>
-          <w:szCs w:val="28"/>
-          <w:lang w:eastAsia="en-GB"/>
-        </w:rPr>
-        <w:t xml:space="preserve"> </w:t>
-      </w:r>
-      <w:r>
-        <w:rPr>
-          <w:rFonts w:ascii="Fox" w:eastAsia="Times New Roman" w:hAnsi="Fox" w:cs="Times New Roman"/>
-          <w:b/>
-          <w:bCs/>
-          <w:color w:val="70AD47" w:themeColor="accent6"/>
-          <w:sz w:val="28"/>
-          <w:szCs w:val="28"/>
-          <w:lang w:eastAsia="en-GB"/>
-        </w:rPr>
-        <w:t>(V)</w:t>
-      </w:r>
-    </w:p>
-    <w:p>
-      <w:pPr>
-        <w:shd w:val="clear" w:color="auto" w:fill="FFFFFF"/>
-        <w:textAlignment w:val="baseline"/>
-        <w:rPr>
-          <w:rFonts w:ascii="Fox" w:eastAsia="Times New Roman" w:hAnsi="Fox" w:cs="Times New Roman"/>
-          <w:b/>
-          <w:bCs/>
-          <w:color w:val="201F1E"/>
-          <w:sz w:val="28"/>
-          <w:szCs w:val="28"/>
-          <w:lang w:eastAsia="en-GB"/>
-        </w:rPr>
-      </w:pPr>
-    </w:p>
-    <w:p>
-      <w:pPr>
-        <w:shd w:val="clear" w:color="auto" w:fill="FFFFFF"/>
-        <w:textAlignment w:val="baseline"/>
-        <w:rPr>
-          <w:rFonts w:ascii="Fox" w:eastAsia="Times New Roman" w:hAnsi="Fox" w:cs="Times New Roman"/>
-          <w:color w:val="201F1E"/>
-          <w:sz w:val="28"/>
-          <w:szCs w:val="28"/>
-          <w:lang w:eastAsia="en-GB"/>
-        </w:rPr>
-      </w:pPr>
-      <w:r>
-        <w:rPr>
-          <w:rFonts w:ascii="Fox" w:eastAsia="Times New Roman" w:hAnsi="Fox" w:cs="Times New Roman"/>
-          <w:b/>
-          <w:bCs/>
-          <w:color w:val="201F1E"/>
-          <w:sz w:val="36"/>
-          <w:szCs w:val="36"/>
-          <w:lang w:eastAsia="en-GB"/>
-        </w:rPr>
-        <w:t>Breakfast Bagel</w:t>
-      </w:r>
-      <w:r>
-        <w:rPr>
-          <w:rFonts w:ascii="Fox" w:eastAsia="Times New Roman" w:hAnsi="Fox" w:cs="Times New Roman"/>
-          <w:color w:val="201F1E"/>
-          <w:sz w:val="28"/>
-          <w:szCs w:val="28"/>
-          <w:lang w:eastAsia="en-GB"/>
-        </w:rPr>
-        <w:t> - Bacon, Egg, Cheddar, Hot Sauce</w:t>
-      </w:r>
-    </w:p>
-    <w:p>
-      <w:pPr>
-        <w:shd w:val="clear" w:color="auto" w:fill="FFFFFF"/>
-        <w:textAlignment w:val="baseline"/>
-        <w:rPr>
-          <w:rFonts w:ascii="Fox" w:eastAsia="Times New Roman" w:hAnsi="Fox" w:cs="Times New Roman"/>
-          <w:color w:val="201F1E"/>
-          <w:sz w:val="28"/>
-          <w:szCs w:val="28"/>
-          <w:lang w:eastAsia="en-GB"/>
-        </w:rPr>
-      </w:pPr>
-    </w:p>
-    <w:p>
-      <w:pPr>
-        <w:shd w:val="clear" w:color="auto" w:fill="FFFFFF"/>
-        <w:textAlignment w:val="baseline"/>
-        <w:rPr>
-          <w:rFonts w:ascii="Fox" w:eastAsia="Times New Roman" w:hAnsi="Fox" w:cs="Times New Roman"/>
-          <w:b/>
-          <w:bCs/>
-          <w:color w:val="70AD47" w:themeColor="accent6"/>
-          <w:sz w:val="28"/>
-          <w:szCs w:val="28"/>
-          <w:lang w:eastAsia="en-GB"/>
-        </w:rPr>
-      </w:pPr>
-      <w:r>
-        <w:rPr>
-          <w:rFonts w:ascii="Fox" w:eastAsia="Times New Roman" w:hAnsi="Fox" w:cs="Times New Roman"/>
-          <w:b/>
-          <w:bCs/>
-          <w:color w:val="201F1E"/>
-          <w:sz w:val="36"/>
-          <w:szCs w:val="36"/>
-          <w:lang w:eastAsia="en-GB"/>
-        </w:rPr>
-        <w:t>Vegan Breakfast Bagel</w:t>
-      </w:r>
-      <w:r>
-        <w:rPr>
-          <w:rFonts w:ascii="Fox" w:eastAsia="Times New Roman" w:hAnsi="Fox" w:cs="Times New Roman"/>
-          <w:b/>
-          <w:bCs/>
-          <w:color w:val="201F1E"/>
-          <w:sz w:val="28"/>
-          <w:szCs w:val="28"/>
-          <w:lang w:eastAsia="en-GB"/>
-        </w:rPr>
-        <w:t> </w:t>
-      </w:r>
-      <w:r>
-        <w:rPr>
-          <w:rFonts w:ascii="Fox" w:eastAsia="Times New Roman" w:hAnsi="Fox" w:cs="Times New Roman"/>
-          <w:color w:val="201F1E"/>
-          <w:sz w:val="28"/>
-          <w:szCs w:val="28"/>
-          <w:lang w:eastAsia="en-GB"/>
-        </w:rPr>
-        <w:t xml:space="preserve">- Smashed </w:t>
-      </w:r>
-      <w:proofErr w:type="spellStart"/>
-      <w:r>
-        <w:rPr>
-          <w:rFonts w:ascii="Fox" w:eastAsia="Times New Roman" w:hAnsi="Fox" w:cs="Times New Roman"/>
-          <w:color w:val="201F1E"/>
-          <w:sz w:val="28"/>
-          <w:szCs w:val="28"/>
-          <w:lang w:eastAsia="en-GB"/>
-        </w:rPr>
-        <w:t>Avo</w:t>
-      </w:r>
-      <w:proofErr w:type="spellEnd"/>
-      <w:r>
-        <w:rPr>
-          <w:rFonts w:ascii="Fox" w:eastAsia="Times New Roman" w:hAnsi="Fox" w:cs="Times New Roman"/>
-          <w:color w:val="201F1E"/>
-          <w:sz w:val="28"/>
-          <w:szCs w:val="28"/>
-          <w:lang w:eastAsia="en-GB"/>
-        </w:rPr>
-        <w:t>, Vegan Sausage, Hot Sauce, Tomato</w:t>
-      </w:r>
-      <w:r>
-        <w:rPr>
-          <w:rFonts w:ascii="Fox" w:eastAsia="Times New Roman" w:hAnsi="Fox" w:cs="Times New Roman"/>
-          <w:color w:val="201F1E"/>
-          <w:sz w:val="28"/>
-          <w:szCs w:val="28"/>
-          <w:lang w:eastAsia="en-GB"/>
-        </w:rPr>
-        <w:t xml:space="preserve"> </w:t>
-      </w:r>
-      <w:r>
-        <w:rPr>
-          <w:rFonts w:ascii="Fox" w:eastAsia="Times New Roman" w:hAnsi="Fox" w:cs="Times New Roman"/>
-          <w:b/>
-          <w:bCs/>
-          <w:color w:val="70AD47" w:themeColor="accent6"/>
-          <w:sz w:val="28"/>
-          <w:szCs w:val="28"/>
-          <w:lang w:eastAsia="en-GB"/>
-        </w:rPr>
-        <w:t>(VG)</w:t>
-      </w:r>
-    </w:p>
-    <w:p>
-      <w:pPr>
-        <w:shd w:val="clear" w:color="auto" w:fill="FFFFFF"/>
-        <w:textAlignment w:val="baseline"/>
-        <w:rPr>
-          <w:rFonts w:ascii="Fox" w:eastAsia="Times New Roman" w:hAnsi="Fox" w:cs="Times New Roman"/>
-          <w:b/>
-          <w:bCs/>
-          <w:color w:val="70AD47" w:themeColor="accent6"/>
-          <w:sz w:val="28"/>
-          <w:szCs w:val="28"/>
-          <w:lang w:eastAsia="en-GB"/>
-        </w:rPr>
-      </w:pPr>
-    </w:p>
-    <w:p>
-      <w:pPr>
-        <w:shd w:val="clear" w:color="auto" w:fill="FFFFFF"/>
-        <w:textAlignment w:val="baseline"/>
-        <w:rPr>
-          <w:rFonts w:ascii="Fox" w:eastAsia="Times New Roman" w:hAnsi="Fox" w:cs="Times New Roman"/>
-          <w:b/>
-          <w:bCs/>
-          <w:color w:val="70AD47" w:themeColor="accent6"/>
-          <w:sz w:val="28"/>
-          <w:szCs w:val="28"/>
-          <w:lang w:eastAsia="en-GB"/>
-        </w:rPr>
-      </w:pPr>
-    </w:p>
-    <w:p>
-      <w:pPr>
-        <w:shd w:val="clear" w:color="auto" w:fill="FFFFFF"/>
-        <w:textAlignment w:val="baseline"/>
-        <w:rPr>
-          <w:rFonts w:ascii="Fox" w:eastAsia="Times New Roman" w:hAnsi="Fox" w:cs="Times New Roman"/>
-          <w:b/>
-          <w:bCs/>
-          <w:color w:val="70AD47" w:themeColor="accent6"/>
-          <w:sz w:val="28"/>
-          <w:szCs w:val="28"/>
-          <w:lang w:eastAsia="en-GB"/>
-        </w:rPr>
-      </w:pPr>
-    </w:p>
-    <w:p>
-      <w:pPr>
-        <w:shd w:val="clear" w:color="auto" w:fill="FFFFFF"/>
-        <w:textAlignment w:val="baseline"/>
-        <w:rPr>
-          <w:rFonts w:ascii="Fox" w:eastAsia="Times New Roman" w:hAnsi="Fox" w:cs="Times New Roman"/>
-          <w:b/>
-          <w:bCs/>
-          <w:color w:val="70AD47" w:themeColor="accent6"/>
-          <w:sz w:val="28"/>
-          <w:szCs w:val="28"/>
-          <w:lang w:eastAsia="en-GB"/>
-        </w:rPr>
-      </w:pPr>
-    </w:p>
-    <w:p>
-      <w:pPr>
-        <w:shd w:val="clear" w:color="auto" w:fill="FFFFFF"/>
-        <w:textAlignment w:val="baseline"/>
-        <w:rPr>
-          <w:rFonts w:ascii="Fox" w:eastAsia="Times New Roman" w:hAnsi="Fox" w:cs="Times New Roman"/>
-          <w:b/>
-          <w:bCs/>
-          <w:color w:val="70AD47" w:themeColor="accent6"/>
-          <w:sz w:val="28"/>
-          <w:szCs w:val="28"/>
-          <w:lang w:eastAsia="en-GB"/>
-        </w:rPr>
-      </w:pPr>
-    </w:p>
-    <w:p>
-      <w:pPr>
-        <w:shd w:val="clear" w:color="auto" w:fill="FFFFFF"/>
-        <w:textAlignment w:val="baseline"/>
-        <w:rPr>
-          <w:rFonts w:ascii="Fox" w:eastAsia="Times New Roman" w:hAnsi="Fox" w:cs="Times New Roman"/>
-          <w:b/>
-          <w:bCs/>
-          <w:color w:val="70AD47" w:themeColor="accent6"/>
-          <w:sz w:val="28"/>
-          <w:szCs w:val="28"/>
-          <w:lang w:eastAsia="en-GB"/>
-        </w:rPr>
-      </w:pPr>
-      <w:r>
-        <w:rPr>
-          <w:rFonts w:ascii="Fox" w:eastAsia="Times New Roman" w:hAnsi="Fox" w:cs="Times New Roman"/>
-          <w:color w:val="000000" w:themeColor="text1"/>
-          <w:sz w:val="28"/>
-          <w:szCs w:val="28"/>
-          <w:lang w:eastAsia="en-GB"/>
-        </w:rPr>
-        <w:t xml:space="preserve">Vegetarian </w:t>
-      </w:r>
-      <w:r>
-        <w:rPr>
-          <w:rFonts w:ascii="Fox" w:eastAsia="Times New Roman" w:hAnsi="Fox" w:cs="Times New Roman"/>
-          <w:b/>
-          <w:bCs/>
-          <w:color w:val="70AD47" w:themeColor="accent6"/>
-          <w:sz w:val="28"/>
-          <w:szCs w:val="28"/>
-          <w:lang w:eastAsia="en-GB"/>
-        </w:rPr>
-        <w:t>(V)</w:t>
-      </w:r>
-    </w:p>
-    <w:p>
-      <w:pPr>
-        <w:shd w:val="clear" w:color="auto" w:fill="FFFFFF"/>
-        <w:textAlignment w:val="baseline"/>
-        <w:rPr>
-          <w:rFonts w:ascii="Fox" w:eastAsia="Times New Roman" w:hAnsi="Fox" w:cs="Times New Roman"/>
-          <w:color w:val="70AD47" w:themeColor="accent6"/>
-          <w:sz w:val="28"/>
-          <w:szCs w:val="28"/>
-          <w:lang w:eastAsia="en-GB"/>
-        </w:rPr>
-      </w:pPr>
-      <w:r>
-        <w:rPr>
-          <w:rFonts w:ascii="Fox" w:eastAsia="Times New Roman" w:hAnsi="Fox" w:cs="Times New Roman"/>
-          <w:color w:val="000000" w:themeColor="text1"/>
-          <w:sz w:val="28"/>
-          <w:szCs w:val="28"/>
-          <w:lang w:eastAsia="en-GB"/>
-        </w:rPr>
-        <w:t xml:space="preserve">Vegan </w:t>
-      </w:r>
-      <w:r>
-        <w:rPr>
-          <w:rFonts w:ascii="Fox" w:eastAsia="Times New Roman" w:hAnsi="Fox" w:cs="Times New Roman"/>
-          <w:b/>
-          <w:bCs/>
-          <w:color w:val="70AD47" w:themeColor="accent6"/>
-          <w:sz w:val="28"/>
-          <w:szCs w:val="28"/>
-          <w:lang w:eastAsia="en-GB"/>
-        </w:rPr>
-        <w:t>(VG</w:t>
-      </w:r>
-    </w:p>
     <w:sectPr>
       <w:pgSz w:w="11900" w:h="16840"/>
-      <w:pgMar w:top="686" w:right="1440" w:bottom="1440" w:left="1440" w:header="708" w:footer="708" w:gutter="0"/>
+      <w:pgMar w:top="686" w:right="1440" w:bottom="948" w:left="1440" w:header="708" w:footer="708" w:gutter="0"/>
       <w:cols w:space="708"/>
       <w:docGrid w:linePitch="360"/>
     </w:sectPr>

</xml_diff>